<commit_message>
Submitted @ LB1-MAC-023 + Fixed image view obscuring text in some cases + Finished reports (and submitted)
</commit_message>
<xml_diff>
--- a/Reports/Mobile_4-2P.docx
+++ b/Reports/Mobile_4-2P.docx
@@ -43,12 +43,212 @@
     </w:p>
     <w:p>
       <w:r>
-        <w:t>Explanation</w:t>
-      </w:r>
-    </w:p>
-    <w:p>
-      <w:r>
-        <w:t>[image]</w:t>
+        <w:t xml:space="preserve">Click Listeners are set up for each button, each calling </w:t>
+      </w:r>
+      <w:proofErr w:type="spellStart"/>
+      <w:r>
+        <w:t>viewFood</w:t>
+      </w:r>
+      <w:proofErr w:type="spellEnd"/>
+      <w:r>
+        <w:t xml:space="preserve"> with a different parameter so the correct information is passed.</w:t>
+      </w:r>
+    </w:p>
+    <w:p>
+      <w:r>
+        <w:rPr>
+          <w:noProof/>
+        </w:rPr>
+        <w:drawing>
+          <wp:inline distT="0" distB="0" distL="0" distR="0" wp14:anchorId="6D642713" wp14:editId="363BEADB">
+            <wp:extent cx="5727700" cy="2362200"/>
+            <wp:effectExtent l="12700" t="12700" r="12700" b="12700"/>
+            <wp:docPr id="5" name="Picture 5"/>
+            <wp:cNvGraphicFramePr>
+              <a:graphicFrameLocks xmlns:a="http://schemas.openxmlformats.org/drawingml/2006/main" noChangeAspect="1"/>
+            </wp:cNvGraphicFramePr>
+            <a:graphic xmlns:a="http://schemas.openxmlformats.org/drawingml/2006/main">
+              <a:graphicData uri="http://schemas.openxmlformats.org/drawingml/2006/picture">
+                <pic:pic xmlns:pic="http://schemas.openxmlformats.org/drawingml/2006/picture">
+                  <pic:nvPicPr>
+                    <pic:cNvPr id="5" name="Screen Shot 2018-09-24 at 12.55.28 pm.png"/>
+                    <pic:cNvPicPr/>
+                  </pic:nvPicPr>
+                  <pic:blipFill rotWithShape="1">
+                    <a:blip r:embed="rId8" cstate="print">
+                      <a:extLst>
+                        <a:ext uri="{28A0092B-C50C-407E-A947-70E740481C1C}">
+                          <a14:useLocalDpi xmlns:a14="http://schemas.microsoft.com/office/drawing/2010/main" val="0"/>
+                        </a:ext>
+                      </a:extLst>
+                    </a:blip>
+                    <a:srcRect b="55571"/>
+                    <a:stretch/>
+                  </pic:blipFill>
+                  <pic:spPr bwMode="auto">
+                    <a:xfrm>
+                      <a:off x="0" y="0"/>
+                      <a:ext cx="5727700" cy="2362200"/>
+                    </a:xfrm>
+                    <a:prstGeom prst="rect">
+                      <a:avLst/>
+                    </a:prstGeom>
+                    <a:ln>
+                      <a:solidFill>
+                        <a:schemeClr val="tx1"/>
+                      </a:solidFill>
+                    </a:ln>
+                    <a:extLst>
+                      <a:ext uri="{53640926-AAD7-44D8-BBD7-CCE9431645EC}">
+                        <a14:shadowObscured xmlns:a14="http://schemas.microsoft.com/office/drawing/2010/main"/>
+                      </a:ext>
+                    </a:extLst>
+                  </pic:spPr>
+                </pic:pic>
+              </a:graphicData>
+            </a:graphic>
+          </wp:inline>
+        </w:drawing>
+      </w:r>
+      <w:r>
+        <w:br/>
+      </w:r>
+    </w:p>
+    <w:p>
+      <w:r>
+        <w:t xml:space="preserve">At the end of the switch, it’s put into a bundle that’s added to the intent, and the new activity is started. </w:t>
+      </w:r>
+      <w:r>
+        <w:rPr>
+          <w:noProof/>
+        </w:rPr>
+        <w:drawing>
+          <wp:inline distT="0" distB="0" distL="0" distR="0" wp14:anchorId="6D642713" wp14:editId="363BEADB">
+            <wp:extent cx="5727700" cy="1392555"/>
+            <wp:effectExtent l="12700" t="12700" r="12700" b="17145"/>
+            <wp:docPr id="6" name="Picture 6"/>
+            <wp:cNvGraphicFramePr>
+              <a:graphicFrameLocks xmlns:a="http://schemas.openxmlformats.org/drawingml/2006/main" noChangeAspect="1"/>
+            </wp:cNvGraphicFramePr>
+            <a:graphic xmlns:a="http://schemas.openxmlformats.org/drawingml/2006/main">
+              <a:graphicData uri="http://schemas.openxmlformats.org/drawingml/2006/picture">
+                <pic:pic xmlns:pic="http://schemas.openxmlformats.org/drawingml/2006/picture">
+                  <pic:nvPicPr>
+                    <pic:cNvPr id="5" name="Screen Shot 2018-09-24 at 12.55.28 pm.png"/>
+                    <pic:cNvPicPr/>
+                  </pic:nvPicPr>
+                  <pic:blipFill rotWithShape="1">
+                    <a:blip r:embed="rId8" cstate="print">
+                      <a:extLst>
+                        <a:ext uri="{28A0092B-C50C-407E-A947-70E740481C1C}">
+                          <a14:useLocalDpi xmlns:a14="http://schemas.microsoft.com/office/drawing/2010/main" val="0"/>
+                        </a:ext>
+                      </a:extLst>
+                    </a:blip>
+                    <a:srcRect t="73809"/>
+                    <a:stretch/>
+                  </pic:blipFill>
+                  <pic:spPr bwMode="auto">
+                    <a:xfrm>
+                      <a:off x="0" y="0"/>
+                      <a:ext cx="5727700" cy="1392555"/>
+                    </a:xfrm>
+                    <a:prstGeom prst="rect">
+                      <a:avLst/>
+                    </a:prstGeom>
+                    <a:ln>
+                      <a:solidFill>
+                        <a:schemeClr val="tx1"/>
+                      </a:solidFill>
+                    </a:ln>
+                    <a:extLst>
+                      <a:ext uri="{53640926-AAD7-44D8-BBD7-CCE9431645EC}">
+                        <a14:shadowObscured xmlns:a14="http://schemas.microsoft.com/office/drawing/2010/main"/>
+                      </a:ext>
+                    </a:extLst>
+                  </pic:spPr>
+                </pic:pic>
+              </a:graphicData>
+            </a:graphic>
+          </wp:inline>
+        </w:drawing>
+      </w:r>
+    </w:p>
+    <w:p>
+      <w:pPr>
+        <w:pStyle w:val="Heading2"/>
+      </w:pPr>
+      <w:r>
+        <w:t>Code Snippet – XML Layout of Activities</w:t>
+      </w:r>
+    </w:p>
+    <w:p>
+      <w:r>
+        <w:t xml:space="preserve">The </w:t>
+      </w:r>
+      <w:r>
+        <w:t>layout is designed to give the image maximum space while leaving room for the header and caption.</w:t>
+      </w:r>
+    </w:p>
+    <w:p>
+      <w:r>
+        <w:rPr>
+          <w:noProof/>
+        </w:rPr>
+        <w:drawing>
+          <wp:inline distT="0" distB="0" distL="0" distR="0" wp14:anchorId="35783CC9" wp14:editId="60C0B738">
+            <wp:extent cx="5710555" cy="1968500"/>
+            <wp:effectExtent l="12700" t="12700" r="17145" b="12700"/>
+            <wp:docPr id="7" name="Picture 7"/>
+            <wp:cNvGraphicFramePr>
+              <a:graphicFrameLocks xmlns:a="http://schemas.openxmlformats.org/drawingml/2006/main" noChangeAspect="1"/>
+            </wp:cNvGraphicFramePr>
+            <a:graphic xmlns:a="http://schemas.openxmlformats.org/drawingml/2006/main">
+              <a:graphicData uri="http://schemas.openxmlformats.org/drawingml/2006/picture">
+                <pic:pic xmlns:pic="http://schemas.openxmlformats.org/drawingml/2006/picture">
+                  <pic:nvPicPr>
+                    <pic:cNvPr id="7" name="Screen Shot 2018-09-24 at 1.03.52 pm.png"/>
+                    <pic:cNvPicPr/>
+                  </pic:nvPicPr>
+                  <pic:blipFill rotWithShape="1">
+                    <a:blip r:embed="rId9">
+                      <a:extLst>
+                        <a:ext uri="{28A0092B-C50C-407E-A947-70E740481C1C}">
+                          <a14:useLocalDpi xmlns:a14="http://schemas.microsoft.com/office/drawing/2010/main" val="0"/>
+                        </a:ext>
+                      </a:extLst>
+                    </a:blip>
+                    <a:srcRect t="-397" b="38828"/>
+                    <a:stretch/>
+                  </pic:blipFill>
+                  <pic:spPr bwMode="auto">
+                    <a:xfrm>
+                      <a:off x="0" y="0"/>
+                      <a:ext cx="5727700" cy="1974410"/>
+                    </a:xfrm>
+                    <a:prstGeom prst="rect">
+                      <a:avLst/>
+                    </a:prstGeom>
+                    <a:ln w="9525" cap="flat" cmpd="sng" algn="ctr">
+                      <a:solidFill>
+                        <a:sysClr val="windowText" lastClr="000000"/>
+                      </a:solidFill>
+                      <a:prstDash val="solid"/>
+                      <a:round/>
+                      <a:headEnd type="none" w="med" len="med"/>
+                      <a:tailEnd type="none" w="med" len="med"/>
+                    </a:ln>
+                    <a:extLst>
+                      <a:ext uri="{53640926-AAD7-44D8-BBD7-CCE9431645EC}">
+                        <a14:shadowObscured xmlns:a14="http://schemas.microsoft.com/office/drawing/2010/main"/>
+                      </a:ext>
+                    </a:extLst>
+                  </pic:spPr>
+                </pic:pic>
+              </a:graphicData>
+            </a:graphic>
+          </wp:inline>
+        </w:drawing>
       </w:r>
     </w:p>
     <w:p/>
@@ -57,42 +257,21 @@
         <w:pStyle w:val="Heading2"/>
       </w:pPr>
       <w:r>
-        <w:t>Code Snippet – XML Layout of Activities</w:t>
-      </w:r>
-    </w:p>
-    <w:p>
-      <w:r>
-        <w:t>Explanation</w:t>
-      </w:r>
-    </w:p>
-    <w:p>
-      <w:r>
-        <w:t>[image]</w:t>
-      </w:r>
-    </w:p>
-    <w:p/>
-    <w:p>
-      <w:pPr>
-        <w:pStyle w:val="Heading2"/>
-      </w:pPr>
-      <w:r>
+        <w:lastRenderedPageBreak/>
         <w:t>Code Snippet – How the Image and Text are Loaded / Set</w:t>
       </w:r>
     </w:p>
     <w:p>
       <w:r>
-        <w:t>Explanation</w:t>
-      </w:r>
-    </w:p>
-    <w:p>
-      <w:r>
-        <w:t>[image]</w:t>
-      </w:r>
-    </w:p>
-    <w:p/>
-    <w:p>
-      <w:r>
-        <w:t>Refer to Appendix 1 for Screenshots</w:t>
+        <w:t>// Please refer to 2b and 2d</w:t>
+      </w:r>
+    </w:p>
+    <w:p>
+      <w:r>
+        <w:t xml:space="preserve">// Please refer to Appendix </w:t>
+      </w:r>
+      <w:r>
+        <w:t>for Screenshots</w:t>
       </w:r>
     </w:p>
     <w:p>
@@ -121,7 +300,34 @@
         </w:numPr>
       </w:pPr>
       <w:r>
-        <w:t>The Intent messaging is considered as a late run-time binding between two components as _</w:t>
+        <w:t>The Intent messaging is considered as a late run-time bin</w:t>
+      </w:r>
+      <w:r>
+        <w:t>ding between two components as:</w:t>
+      </w:r>
+    </w:p>
+    <w:p>
+      <w:pPr>
+        <w:pStyle w:val="ListParagraph"/>
+        <w:numPr>
+          <w:ilvl w:val="1"/>
+          <w:numId w:val="7"/>
+        </w:numPr>
+      </w:pPr>
+      <w:r>
+        <w:t>Intents are generated at runtime, rather than (for instance) during compilation.</w:t>
+      </w:r>
+    </w:p>
+    <w:p>
+      <w:pPr>
+        <w:pStyle w:val="ListParagraph"/>
+        <w:numPr>
+          <w:ilvl w:val="1"/>
+          <w:numId w:val="7"/>
+        </w:numPr>
+      </w:pPr>
+      <w:r>
+        <w:t>They also serve as a ‘bridge’ between activities, allowing them to share information with each other.</w:t>
       </w:r>
     </w:p>
     <w:p>
@@ -133,11 +339,216 @@
         </w:numPr>
       </w:pPr>
       <w:r>
-        <w:t xml:space="preserve">The contents of the passive data structure (of an intent) are _. </w:t>
+        <w:t xml:space="preserve">The contents of the passive data </w:t>
+      </w:r>
+      <w:r>
+        <w:t>structure (of an intent) are:</w:t>
+      </w:r>
+    </w:p>
+    <w:p>
+      <w:pPr>
+        <w:pStyle w:val="ListParagraph"/>
+        <w:numPr>
+          <w:ilvl w:val="1"/>
+          <w:numId w:val="7"/>
+        </w:numPr>
+      </w:pPr>
+      <w:r>
+        <w:t>In a word: Elsewhere</w:t>
+      </w:r>
+    </w:p>
+    <w:p>
+      <w:pPr>
+        <w:pStyle w:val="ListParagraph"/>
+        <w:numPr>
+          <w:ilvl w:val="1"/>
+          <w:numId w:val="7"/>
+        </w:numPr>
+      </w:pPr>
+      <w:r>
+        <w:t>In more words: Determined at runtime.</w:t>
       </w:r>
       <w:r>
         <w:br/>
-        <w:t>[code snippet / example]</w:t>
+      </w:r>
+    </w:p>
+    <w:p>
+      <w:pPr>
+        <w:ind w:left="1080"/>
+        <w:jc w:val="center"/>
+        <w:rPr>
+          <w:noProof/>
+        </w:rPr>
+      </w:pPr>
+      <w:r>
+        <w:rPr>
+          <w:noProof/>
+        </w:rPr>
+        <w:drawing>
+          <wp:inline distT="0" distB="0" distL="0" distR="0" wp14:anchorId="79220599" wp14:editId="293DB1D3">
+            <wp:extent cx="4559300" cy="1155700"/>
+            <wp:effectExtent l="12700" t="12700" r="12700" b="12700"/>
+            <wp:docPr id="2" name="Picture 2"/>
+            <wp:cNvGraphicFramePr>
+              <a:graphicFrameLocks xmlns:a="http://schemas.openxmlformats.org/drawingml/2006/main" noChangeAspect="1"/>
+            </wp:cNvGraphicFramePr>
+            <a:graphic xmlns:a="http://schemas.openxmlformats.org/drawingml/2006/main">
+              <a:graphicData uri="http://schemas.openxmlformats.org/drawingml/2006/picture">
+                <pic:pic xmlns:pic="http://schemas.openxmlformats.org/drawingml/2006/picture">
+                  <pic:nvPicPr>
+                    <pic:cNvPr id="1" name="Screen Shot 2018-09-24 at 12.33.06 pm.png"/>
+                    <pic:cNvPicPr/>
+                  </pic:nvPicPr>
+                  <pic:blipFill rotWithShape="1">
+                    <a:blip r:embed="rId10" cstate="print">
+                      <a:extLst>
+                        <a:ext uri="{28A0092B-C50C-407E-A947-70E740481C1C}">
+                          <a14:useLocalDpi xmlns:a14="http://schemas.microsoft.com/office/drawing/2010/main" val="0"/>
+                        </a:ext>
+                      </a:extLst>
+                    </a:blip>
+                    <a:srcRect l="3992" t="5466" r="16408" b="63444"/>
+                    <a:stretch/>
+                  </pic:blipFill>
+                  <pic:spPr bwMode="auto">
+                    <a:xfrm>
+                      <a:off x="0" y="0"/>
+                      <a:ext cx="4559300" cy="1155700"/>
+                    </a:xfrm>
+                    <a:prstGeom prst="rect">
+                      <a:avLst/>
+                    </a:prstGeom>
+                    <a:ln>
+                      <a:solidFill>
+                        <a:schemeClr val="tx1"/>
+                      </a:solidFill>
+                    </a:ln>
+                    <a:extLst>
+                      <a:ext uri="{53640926-AAD7-44D8-BBD7-CCE9431645EC}">
+                        <a14:shadowObscured xmlns:a14="http://schemas.microsoft.com/office/drawing/2010/main"/>
+                      </a:ext>
+                    </a:extLst>
+                  </pic:spPr>
+                </pic:pic>
+              </a:graphicData>
+            </a:graphic>
+          </wp:inline>
+        </w:drawing>
+      </w:r>
+    </w:p>
+    <w:p>
+      <w:pPr>
+        <w:ind w:left="1080"/>
+        <w:jc w:val="center"/>
+        <w:rPr>
+          <w:i/>
+          <w:noProof/>
+          <w:sz w:val="22"/>
+        </w:rPr>
+      </w:pPr>
+      <w:r>
+        <w:rPr>
+          <w:i/>
+          <w:noProof/>
+          <w:sz w:val="22"/>
+        </w:rPr>
+        <w:t>Here an intent is created, and told what context and activity it’s going to. A bundle is also set up and loaded…</w:t>
+      </w:r>
+    </w:p>
+    <w:p>
+      <w:pPr>
+        <w:ind w:left="1080"/>
+        <w:jc w:val="center"/>
+        <w:rPr>
+          <w:i/>
+          <w:sz w:val="22"/>
+        </w:rPr>
+      </w:pPr>
+      <w:r>
+        <w:rPr>
+          <w:noProof/>
+        </w:rPr>
+        <w:drawing>
+          <wp:inline distT="0" distB="0" distL="0" distR="0">
+            <wp:extent cx="4495800" cy="317500"/>
+            <wp:effectExtent l="12700" t="12700" r="12700" b="12700"/>
+            <wp:docPr id="1" name="Picture 1"/>
+            <wp:cNvGraphicFramePr>
+              <a:graphicFrameLocks xmlns:a="http://schemas.openxmlformats.org/drawingml/2006/main" noChangeAspect="1"/>
+            </wp:cNvGraphicFramePr>
+            <a:graphic xmlns:a="http://schemas.openxmlformats.org/drawingml/2006/main">
+              <a:graphicData uri="http://schemas.openxmlformats.org/drawingml/2006/picture">
+                <pic:pic xmlns:pic="http://schemas.openxmlformats.org/drawingml/2006/picture">
+                  <pic:nvPicPr>
+                    <pic:cNvPr id="1" name="Screen Shot 2018-09-24 at 12.33.06 pm.png"/>
+                    <pic:cNvPicPr/>
+                  </pic:nvPicPr>
+                  <pic:blipFill rotWithShape="1">
+                    <a:blip r:embed="rId10" cstate="print">
+                      <a:extLst>
+                        <a:ext uri="{28A0092B-C50C-407E-A947-70E740481C1C}">
+                          <a14:useLocalDpi xmlns:a14="http://schemas.microsoft.com/office/drawing/2010/main" val="0"/>
+                        </a:ext>
+                      </a:extLst>
+                    </a:blip>
+                    <a:srcRect l="4657" t="85412" r="16851" b="6047"/>
+                    <a:stretch/>
+                  </pic:blipFill>
+                  <pic:spPr bwMode="auto">
+                    <a:xfrm>
+                      <a:off x="0" y="0"/>
+                      <a:ext cx="4495800" cy="317500"/>
+                    </a:xfrm>
+                    <a:prstGeom prst="rect">
+                      <a:avLst/>
+                    </a:prstGeom>
+                    <a:ln>
+                      <a:solidFill>
+                        <a:schemeClr val="tx1"/>
+                      </a:solidFill>
+                    </a:ln>
+                    <a:extLst>
+                      <a:ext uri="{53640926-AAD7-44D8-BBD7-CCE9431645EC}">
+                        <a14:shadowObscured xmlns:a14="http://schemas.microsoft.com/office/drawing/2010/main"/>
+                      </a:ext>
+                    </a:extLst>
+                  </pic:spPr>
+                </pic:pic>
+              </a:graphicData>
+            </a:graphic>
+          </wp:inline>
+        </w:drawing>
+      </w:r>
+      <w:r>
+        <w:br/>
+      </w:r>
+      <w:r>
+        <w:rPr>
+          <w:i/>
+          <w:sz w:val="22"/>
+        </w:rPr>
+        <w:t>…which is then given to the intent for delivery</w:t>
+      </w:r>
+      <w:r>
+        <w:rPr>
+          <w:i/>
+          <w:sz w:val="22"/>
+        </w:rPr>
+        <w:t>.</w:t>
+      </w:r>
+      <w:r>
+        <w:rPr>
+          <w:i/>
+          <w:sz w:val="22"/>
+        </w:rPr>
+        <w:t xml:space="preserve"> In that sense an Intent could be described like a Postal service for Activities.</w:t>
+      </w:r>
+      <w:r>
+        <w:rPr>
+          <w:i/>
+          <w:sz w:val="22"/>
+        </w:rPr>
+        <w:br/>
       </w:r>
     </w:p>
     <w:p>
@@ -149,7 +560,10 @@
         </w:numPr>
       </w:pPr>
       <w:r>
-        <w:t>The word “passive” is used for the intent data structure as _. The responsibility of an intent object is _. Inherent Intelligence is not built into them as _.</w:t>
+        <w:t>The word “passive” is used for the intent data structure as</w:t>
+      </w:r>
+      <w:r>
+        <w:t xml:space="preserve"> the logic for any data manipulation and integrity required is contained elsewhere.</w:t>
       </w:r>
     </w:p>
     <w:p>
@@ -161,21 +575,352 @@
         </w:numPr>
       </w:pPr>
       <w:r>
-        <w:t>An example to better explain the quote “Abstract description of an operation to be performed” is _</w:t>
+        <w:t>“</w:t>
+      </w:r>
+      <w:r>
+        <w:t>[An Intent holds an] a</w:t>
+      </w:r>
+      <w:r>
+        <w:t>bstract description of an oper</w:t>
+      </w:r>
+      <w:r>
+        <w:t>ation to be performed”</w:t>
+      </w:r>
+    </w:p>
+    <w:p>
+      <w:pPr>
+        <w:pStyle w:val="ListParagraph"/>
+        <w:numPr>
+          <w:ilvl w:val="1"/>
+          <w:numId w:val="7"/>
+        </w:numPr>
+      </w:pPr>
+      <w:r>
+        <w:t>This means that an Intent only contains a summary of a given operation, such as holding two numbers and an operator for – another – object to make use of.</w:t>
+      </w:r>
+    </w:p>
+    <w:p>
+      <w:pPr>
+        <w:pStyle w:val="ListParagraph"/>
+        <w:numPr>
+          <w:ilvl w:val="1"/>
+          <w:numId w:val="7"/>
+        </w:numPr>
+      </w:pPr>
+      <w:r>
+        <w:t>In the above example (b) an Intent receives an item. It doesn’t know what to do with it or what it’s for – processing and validation is done by the ‘sender’.</w:t>
+      </w:r>
+    </w:p>
+    <w:p>
+      <w:pPr>
+        <w:pStyle w:val="ListParagraph"/>
+        <w:numPr>
+          <w:ilvl w:val="1"/>
+          <w:numId w:val="7"/>
+        </w:numPr>
+      </w:pPr>
+      <w:r>
+        <w:t>Below, the receiving activity then processes the data (in this case just the bundle) and then unpacks it.</w:t>
+      </w:r>
+    </w:p>
+    <w:p>
+      <w:pPr>
+        <w:jc w:val="center"/>
+      </w:pPr>
+      <w:r>
+        <w:rPr>
+          <w:noProof/>
+        </w:rPr>
+        <w:drawing>
+          <wp:inline distT="0" distB="0" distL="0" distR="0">
+            <wp:extent cx="5588000" cy="736600"/>
+            <wp:effectExtent l="12700" t="12700" r="12700" b="12700"/>
+            <wp:docPr id="4" name="Picture 4"/>
+            <wp:cNvGraphicFramePr>
+              <a:graphicFrameLocks xmlns:a="http://schemas.openxmlformats.org/drawingml/2006/main" noChangeAspect="1"/>
+            </wp:cNvGraphicFramePr>
+            <a:graphic xmlns:a="http://schemas.openxmlformats.org/drawingml/2006/main">
+              <a:graphicData uri="http://schemas.openxmlformats.org/drawingml/2006/picture">
+                <pic:pic xmlns:pic="http://schemas.openxmlformats.org/drawingml/2006/picture">
+                  <pic:nvPicPr>
+                    <pic:cNvPr id="4" name="Screen Shot 2018-09-24 at 12.40.21 pm.png"/>
+                    <pic:cNvPicPr/>
+                  </pic:nvPicPr>
+                  <pic:blipFill rotWithShape="1">
+                    <a:blip r:embed="rId11" cstate="print">
+                      <a:extLst>
+                        <a:ext uri="{28A0092B-C50C-407E-A947-70E740481C1C}">
+                          <a14:useLocalDpi xmlns:a14="http://schemas.microsoft.com/office/drawing/2010/main" val="0"/>
+                        </a:ext>
+                      </a:extLst>
+                    </a:blip>
+                    <a:srcRect r="2439" b="51667"/>
+                    <a:stretch/>
+                  </pic:blipFill>
+                  <pic:spPr bwMode="auto">
+                    <a:xfrm>
+                      <a:off x="0" y="0"/>
+                      <a:ext cx="5588000" cy="736600"/>
+                    </a:xfrm>
+                    <a:prstGeom prst="rect">
+                      <a:avLst/>
+                    </a:prstGeom>
+                    <a:ln>
+                      <a:solidFill>
+                        <a:schemeClr val="tx1"/>
+                      </a:solidFill>
+                    </a:ln>
+                    <a:extLst>
+                      <a:ext uri="{53640926-AAD7-44D8-BBD7-CCE9431645EC}">
+                        <a14:shadowObscured xmlns:a14="http://schemas.microsoft.com/office/drawing/2010/main"/>
+                      </a:ext>
+                    </a:extLst>
+                  </pic:spPr>
+                </pic:pic>
+              </a:graphicData>
+            </a:graphic>
+          </wp:inline>
+        </w:drawing>
+      </w:r>
+    </w:p>
+    <w:p>
+      <w:pPr>
+        <w:jc w:val="center"/>
+        <w:rPr>
+          <w:i/>
+          <w:sz w:val="22"/>
+        </w:rPr>
+      </w:pPr>
+      <w:r>
+        <w:rPr>
+          <w:i/>
+          <w:sz w:val="22"/>
+        </w:rPr>
+        <w:t>try / catch is only used to appease some of Android Studio’s warnings…</w:t>
+      </w:r>
+    </w:p>
+    <w:p>
+      <w:pPr>
+        <w:rPr>
+          <w:i/>
+          <w:sz w:val="22"/>
+        </w:rPr>
+        <w:sectPr>
+          <w:footerReference w:type="default" r:id="rId12"/>
+          <w:pgSz w:w="11900" w:h="16840"/>
+          <w:pgMar w:top="1440" w:right="1440" w:bottom="1440" w:left="1440" w:header="708" w:footer="708" w:gutter="0"/>
+          <w:cols w:space="708"/>
+          <w:docGrid w:linePitch="360"/>
+        </w:sectPr>
+      </w:pPr>
+    </w:p>
+    <w:p>
+      <w:pPr>
+        <w:pStyle w:val="Heading1"/>
+        <w:ind w:left="709"/>
+      </w:pPr>
+      <w:r>
+        <w:lastRenderedPageBreak/>
+        <w:t>Appendix – Screenshots</w:t>
+      </w:r>
+    </w:p>
+    <w:p/>
+    <w:p>
+      <w:pPr>
+        <w:jc w:val="center"/>
+      </w:pPr>
+      <w:r>
+        <w:rPr>
+          <w:i/>
+          <w:noProof/>
+          <w:sz w:val="22"/>
+        </w:rPr>
+        <w:drawing>
+          <wp:inline distT="0" distB="0" distL="0" distR="0" wp14:anchorId="1452BB44" wp14:editId="44E6DFC4">
+            <wp:extent cx="2587500" cy="4140000"/>
+            <wp:effectExtent l="12700" t="12700" r="16510" b="13335"/>
+            <wp:docPr id="8" name="Picture 8"/>
+            <wp:cNvGraphicFramePr>
+              <a:graphicFrameLocks xmlns:a="http://schemas.openxmlformats.org/drawingml/2006/main" noChangeAspect="1"/>
+            </wp:cNvGraphicFramePr>
+            <a:graphic xmlns:a="http://schemas.openxmlformats.org/drawingml/2006/main">
+              <a:graphicData uri="http://schemas.openxmlformats.org/drawingml/2006/picture">
+                <pic:pic xmlns:pic="http://schemas.openxmlformats.org/drawingml/2006/picture">
+                  <pic:nvPicPr>
+                    <pic:cNvPr id="8" name="Screenshot_1537758597.png"/>
+                    <pic:cNvPicPr/>
+                  </pic:nvPicPr>
+                  <pic:blipFill>
+                    <a:blip r:embed="rId13" cstate="print">
+                      <a:extLst>
+                        <a:ext uri="{28A0092B-C50C-407E-A947-70E740481C1C}">
+                          <a14:useLocalDpi xmlns:a14="http://schemas.microsoft.com/office/drawing/2010/main" val="0"/>
+                        </a:ext>
+                      </a:extLst>
+                    </a:blip>
+                    <a:stretch>
+                      <a:fillRect/>
+                    </a:stretch>
+                  </pic:blipFill>
+                  <pic:spPr>
+                    <a:xfrm>
+                      <a:off x="0" y="0"/>
+                      <a:ext cx="2587500" cy="4140000"/>
+                    </a:xfrm>
+                    <a:prstGeom prst="rect">
+                      <a:avLst/>
+                    </a:prstGeom>
+                    <a:ln>
+                      <a:solidFill>
+                        <a:schemeClr val="tx1"/>
+                      </a:solidFill>
+                    </a:ln>
+                  </pic:spPr>
+                </pic:pic>
+              </a:graphicData>
+            </a:graphic>
+          </wp:inline>
+        </w:drawing>
+      </w:r>
+      <w:r>
+        <w:t xml:space="preserve"> </w:t>
+      </w:r>
+      <w:r>
+        <w:rPr>
+          <w:i/>
+          <w:noProof/>
+          <w:sz w:val="22"/>
+        </w:rPr>
+        <w:drawing>
+          <wp:inline distT="0" distB="0" distL="0" distR="0" wp14:anchorId="6A0082DE" wp14:editId="30A965C0">
+            <wp:extent cx="2587500" cy="4140000"/>
+            <wp:effectExtent l="12700" t="12700" r="16510" b="13335"/>
+            <wp:docPr id="10" name="Picture 10"/>
+            <wp:cNvGraphicFramePr>
+              <a:graphicFrameLocks xmlns:a="http://schemas.openxmlformats.org/drawingml/2006/main" noChangeAspect="1"/>
+            </wp:cNvGraphicFramePr>
+            <a:graphic xmlns:a="http://schemas.openxmlformats.org/drawingml/2006/main">
+              <a:graphicData uri="http://schemas.openxmlformats.org/drawingml/2006/picture">
+                <pic:pic xmlns:pic="http://schemas.openxmlformats.org/drawingml/2006/picture">
+                  <pic:nvPicPr>
+                    <pic:cNvPr id="10" name="Screenshot_1537758632.png"/>
+                    <pic:cNvPicPr/>
+                  </pic:nvPicPr>
+                  <pic:blipFill>
+                    <a:blip r:embed="rId14" cstate="print">
+                      <a:extLst>
+                        <a:ext uri="{28A0092B-C50C-407E-A947-70E740481C1C}">
+                          <a14:useLocalDpi xmlns:a14="http://schemas.microsoft.com/office/drawing/2010/main" val="0"/>
+                        </a:ext>
+                      </a:extLst>
+                    </a:blip>
+                    <a:stretch>
+                      <a:fillRect/>
+                    </a:stretch>
+                  </pic:blipFill>
+                  <pic:spPr>
+                    <a:xfrm>
+                      <a:off x="0" y="0"/>
+                      <a:ext cx="2587500" cy="4140000"/>
+                    </a:xfrm>
+                    <a:prstGeom prst="rect">
+                      <a:avLst/>
+                    </a:prstGeom>
+                    <a:ln>
+                      <a:solidFill>
+                        <a:schemeClr val="tx1"/>
+                      </a:solidFill>
+                    </a:ln>
+                  </pic:spPr>
+                </pic:pic>
+              </a:graphicData>
+            </a:graphic>
+          </wp:inline>
+        </w:drawing>
       </w:r>
       <w:r>
         <w:br/>
-        <w:t>[code snippet / example]</w:t>
+      </w:r>
+      <w:r>
+        <w:rPr>
+          <w:i/>
+        </w:rPr>
+        <w:t xml:space="preserve">Clockwise from top left: Main activity, View activity featuring </w:t>
+      </w:r>
+      <w:r>
+        <w:rPr>
+          <w:i/>
+        </w:rPr>
+        <w:t>croissants, View activity</w:t>
+      </w:r>
+      <w:r>
+        <w:rPr>
+          <w:i/>
+        </w:rPr>
+        <w:t xml:space="preserve"> featuring pizza!</w:t>
+      </w:r>
+      <w:r>
+        <w:br/>
+      </w:r>
+      <w:r>
+        <w:rPr>
+          <w:i/>
+          <w:noProof/>
+          <w:sz w:val="22"/>
+        </w:rPr>
+        <w:drawing>
+          <wp:inline distT="0" distB="0" distL="0" distR="0" wp14:anchorId="26EF210B" wp14:editId="3ED3592B">
+            <wp:extent cx="2587500" cy="4140000"/>
+            <wp:effectExtent l="12700" t="12700" r="16510" b="13335"/>
+            <wp:docPr id="9" name="Picture 9"/>
+            <wp:cNvGraphicFramePr>
+              <a:graphicFrameLocks xmlns:a="http://schemas.openxmlformats.org/drawingml/2006/main" noChangeAspect="1"/>
+            </wp:cNvGraphicFramePr>
+            <a:graphic xmlns:a="http://schemas.openxmlformats.org/drawingml/2006/main">
+              <a:graphicData uri="http://schemas.openxmlformats.org/drawingml/2006/picture">
+                <pic:pic xmlns:pic="http://schemas.openxmlformats.org/drawingml/2006/picture">
+                  <pic:nvPicPr>
+                    <pic:cNvPr id="9" name="Screenshot_1537758601.png"/>
+                    <pic:cNvPicPr/>
+                  </pic:nvPicPr>
+                  <pic:blipFill>
+                    <a:blip r:embed="rId15" cstate="print">
+                      <a:extLst>
+                        <a:ext uri="{28A0092B-C50C-407E-A947-70E740481C1C}">
+                          <a14:useLocalDpi xmlns:a14="http://schemas.microsoft.com/office/drawing/2010/main" val="0"/>
+                        </a:ext>
+                      </a:extLst>
+                    </a:blip>
+                    <a:stretch>
+                      <a:fillRect/>
+                    </a:stretch>
+                  </pic:blipFill>
+                  <pic:spPr>
+                    <a:xfrm>
+                      <a:off x="0" y="0"/>
+                      <a:ext cx="2587500" cy="4140000"/>
+                    </a:xfrm>
+                    <a:prstGeom prst="rect">
+                      <a:avLst/>
+                    </a:prstGeom>
+                    <a:ln>
+                      <a:solidFill>
+                        <a:schemeClr val="tx1"/>
+                      </a:solidFill>
+                    </a:ln>
+                  </pic:spPr>
+                </pic:pic>
+              </a:graphicData>
+            </a:graphic>
+          </wp:inline>
+        </w:drawing>
       </w:r>
       <w:bookmarkStart w:id="0" w:name="_GoBack"/>
       <w:bookmarkEnd w:id="0"/>
     </w:p>
-    <w:p/>
-    <w:p/>
     <w:sectPr>
-      <w:footerReference w:type="default" r:id="rId8"/>
       <w:pgSz w:w="11900" w:h="16840"/>
-      <w:pgMar w:top="1440" w:right="1440" w:bottom="1440" w:left="1440" w:header="708" w:footer="708" w:gutter="0"/>
+      <w:pgMar w:top="720" w:right="720" w:bottom="720" w:left="720" w:header="708" w:footer="708" w:gutter="0"/>
       <w:cols w:space="708"/>
       <w:docGrid w:linePitch="360"/>
     </w:sectPr>
@@ -576,7 +1321,7 @@
   <w:abstractNum w:abstractNumId="3" w15:restartNumberingAfterBreak="0">
     <w:nsid w:val="5BB5734D"/>
     <w:multiLevelType w:val="hybridMultilevel"/>
-    <w:tmpl w:val="56D0ED5E"/>
+    <w:tmpl w:val="39363D58"/>
     <w:lvl w:ilvl="0" w:tplc="04090017">
       <w:start w:val="1"/>
       <w:numFmt w:val="lowerLetter"/>
@@ -589,16 +1334,19 @@
         <w:rFonts w:hint="default"/>
       </w:rPr>
     </w:lvl>
-    <w:lvl w:ilvl="1" w:tplc="04090019" w:tentative="1">
-      <w:start w:val="1"/>
-      <w:numFmt w:val="lowerLetter"/>
-      <w:lvlText w:val="%2."/>
+    <w:lvl w:ilvl="1" w:tplc="EC168EA2">
+      <w:start w:val="3"/>
+      <w:numFmt w:val="bullet"/>
+      <w:lvlText w:val="-"/>
       <w:lvlJc w:val="left"/>
       <w:pPr>
         <w:ind w:left="1440" w:hanging="360"/>
       </w:pPr>
-    </w:lvl>
-    <w:lvl w:ilvl="2" w:tplc="0409001B" w:tentative="1">
+      <w:rPr>
+        <w:rFonts w:ascii="Calibri" w:eastAsiaTheme="minorHAnsi" w:hAnsi="Calibri" w:cs="Calibri" w:hint="default"/>
+      </w:rPr>
+    </w:lvl>
+    <w:lvl w:ilvl="2" w:tplc="0409001B">
       <w:start w:val="1"/>
       <w:numFmt w:val="lowerRoman"/>
       <w:lvlText w:val="%3."/>
@@ -607,7 +1355,7 @@
         <w:ind w:left="2160" w:hanging="180"/>
       </w:pPr>
     </w:lvl>
-    <w:lvl w:ilvl="3" w:tplc="0409000F" w:tentative="1">
+    <w:lvl w:ilvl="3" w:tplc="0409000F">
       <w:start w:val="1"/>
       <w:numFmt w:val="decimal"/>
       <w:lvlText w:val="%4."/>
@@ -1120,6 +1868,7 @@
     <w:lsdException w:name="HTML Sample" w:semiHidden="1" w:unhideWhenUsed="1"/>
     <w:lsdException w:name="HTML Typewriter" w:semiHidden="1" w:unhideWhenUsed="1"/>
     <w:lsdException w:name="HTML Variable" w:semiHidden="1" w:unhideWhenUsed="1"/>
+    <w:lsdException w:name="Normal Table" w:semiHidden="1" w:unhideWhenUsed="1"/>
     <w:lsdException w:name="annotation subject" w:semiHidden="1" w:unhideWhenUsed="1"/>
     <w:lsdException w:name="No List" w:semiHidden="1" w:unhideWhenUsed="1"/>
     <w:lsdException w:name="Outline List 1" w:semiHidden="1" w:unhideWhenUsed="1"/>
@@ -1163,8 +1912,10 @@
     <w:lsdException w:name="Table Elegant" w:semiHidden="1" w:unhideWhenUsed="1"/>
     <w:lsdException w:name="Table Professional" w:semiHidden="1" w:unhideWhenUsed="1"/>
     <w:lsdException w:name="Table Subtle 1" w:semiHidden="1" w:unhideWhenUsed="1"/>
+    <w:lsdException w:name="Table Subtle 2" w:semiHidden="1" w:unhideWhenUsed="1"/>
     <w:lsdException w:name="Table Web 1" w:semiHidden="1" w:unhideWhenUsed="1"/>
     <w:lsdException w:name="Table Web 2" w:semiHidden="1" w:unhideWhenUsed="1"/>
+    <w:lsdException w:name="Table Web 3" w:semiHidden="1" w:unhideWhenUsed="1"/>
     <w:lsdException w:name="Balloon Text" w:semiHidden="1" w:unhideWhenUsed="1"/>
     <w:lsdException w:name="Table Grid" w:uiPriority="39"/>
     <w:lsdException w:name="Table Theme" w:semiHidden="1" w:unhideWhenUsed="1"/>
@@ -1944,7 +2695,7 @@
 </file>
 
 <file path=customXml/itemProps1.xml><?xml version="1.0" encoding="utf-8"?>
-<ds:datastoreItem xmlns:ds="http://schemas.openxmlformats.org/officeDocument/2006/customXml" ds:itemID="{6AE57A5C-6275-8241-974C-6B99632AB8AE}">
+<ds:datastoreItem xmlns:ds="http://schemas.openxmlformats.org/officeDocument/2006/customXml" ds:itemID="{0C66CC3D-AB13-504A-A20C-9F6EB103EBE2}">
   <ds:schemaRefs>
     <ds:schemaRef ds:uri="http://schemas.openxmlformats.org/officeDocument/2006/bibliography"/>
   </ds:schemaRefs>

</xml_diff>